<commit_message>
New Changes made in screenshots
</commit_message>
<xml_diff>
--- a/C# Documentation.docx
+++ b/C# Documentation.docx
@@ -153,25 +153,7 @@
                                         <w:sz w:val="21"/>
                                         <w:szCs w:val="21"/>
                                       </w:rPr>
-                                      <w:t xml:space="preserve">Document </w:t>
-                                    </w:r>
-                                    <w:proofErr w:type="gramStart"/>
-                                    <w:r>
-                                      <w:rPr>
-                                        <w:color w:val="FFFFFF" w:themeColor="background1"/>
-                                        <w:sz w:val="21"/>
-                                        <w:szCs w:val="21"/>
-                                      </w:rPr>
-                                      <w:t>By :</w:t>
-                                    </w:r>
-                                    <w:proofErr w:type="gramEnd"/>
-                                    <w:r>
-                                      <w:rPr>
-                                        <w:color w:val="FFFFFF" w:themeColor="background1"/>
-                                        <w:sz w:val="21"/>
-                                        <w:szCs w:val="21"/>
-                                      </w:rPr>
-                                      <w:t xml:space="preserve"> Karan Subedi</w:t>
+                                      <w:t>Document By : Karan Subedi</w:t>
                                     </w:r>
                                   </w:sdtContent>
                                 </w:sdt>
@@ -283,25 +265,7 @@
                                   <w:sz w:val="21"/>
                                   <w:szCs w:val="21"/>
                                 </w:rPr>
-                                <w:t xml:space="preserve">Document </w:t>
-                              </w:r>
-                              <w:proofErr w:type="gramStart"/>
-                              <w:r>
-                                <w:rPr>
-                                  <w:color w:val="FFFFFF" w:themeColor="background1"/>
-                                  <w:sz w:val="21"/>
-                                  <w:szCs w:val="21"/>
-                                </w:rPr>
-                                <w:t>By :</w:t>
-                              </w:r>
-                              <w:proofErr w:type="gramEnd"/>
-                              <w:r>
-                                <w:rPr>
-                                  <w:color w:val="FFFFFF" w:themeColor="background1"/>
-                                  <w:sz w:val="21"/>
-                                  <w:szCs w:val="21"/>
-                                </w:rPr>
-                                <w:t xml:space="preserve"> Karan Subedi</w:t>
+                                <w:t>Document By : Karan Subedi</w:t>
                               </w:r>
                             </w:sdtContent>
                           </w:sdt>
@@ -527,7 +491,6 @@
           <w:bCs/>
         </w:rPr>
       </w:pPr>
-      <w:proofErr w:type="spellStart"/>
       <w:r>
         <w:rPr>
           <w:b/>
@@ -535,7 +498,6 @@
         </w:rPr>
         <w:t>DrawLine</w:t>
       </w:r>
-      <w:proofErr w:type="spellEnd"/>
     </w:p>
     <w:p>
       <w:pPr>
@@ -757,13 +719,8 @@
       </w:pPr>
     </w:p>
     <w:p>
-      <w:proofErr w:type="spellStart"/>
-      <w:r>
-        <w:t>Moveto</w:t>
-      </w:r>
-      <w:proofErr w:type="spellEnd"/>
-      <w:r>
-        <w:t xml:space="preserve"> Command</w:t>
+      <w:r>
+        <w:t>Moveto Command</w:t>
       </w:r>
     </w:p>
     <w:p/>
@@ -812,15 +769,7 @@
     <w:p/>
     <w:p>
       <w:r>
-        <w:t xml:space="preserve">Move to command works as it is not showing on the </w:t>
-      </w:r>
-      <w:proofErr w:type="gramStart"/>
-      <w:r>
-        <w:t>bitmap</w:t>
-      </w:r>
-      <w:proofErr w:type="gramEnd"/>
-      <w:r>
-        <w:t xml:space="preserve"> but next image of rectangle shows that it has been made on a place where it supposed to move</w:t>
+        <w:t>Move to command works as it is not showing on the bitmap but next image of rectangle shows that it has been made on a place where it supposed to move</w:t>
       </w:r>
     </w:p>
     <w:p/>
@@ -1770,21 +1719,12 @@
           <w:bCs/>
         </w:rPr>
       </w:pPr>
-      <w:proofErr w:type="spellStart"/>
-      <w:r>
-        <w:rPr>
-          <w:b/>
-          <w:bCs/>
-        </w:rPr>
-        <w:t>Pameters</w:t>
-      </w:r>
-      <w:proofErr w:type="spellEnd"/>
-      <w:r>
-        <w:rPr>
-          <w:b/>
-          <w:bCs/>
-        </w:rPr>
-        <w:t xml:space="preserve"> invalid checking</w:t>
+      <w:r>
+        <w:rPr>
+          <w:b/>
+          <w:bCs/>
+        </w:rPr>
+        <w:t>Pameters invalid checking</w:t>
       </w:r>
     </w:p>
     <w:p>
@@ -1979,6 +1919,7 @@
         <w:rPr>
           <w:b/>
           <w:bCs/>
+          <w:noProof/>
         </w:rPr>
         <w:drawing>
           <wp:inline distT="0" distB="0" distL="0" distR="0" wp14:anchorId="594335E3" wp14:editId="05234062">
@@ -2084,6 +2025,47 @@
           <w:bCs/>
         </w:rPr>
       </w:pPr>
+      <w:r>
+        <w:rPr>
+          <w:b/>
+          <w:bCs/>
+        </w:rPr>
+        <w:drawing>
+          <wp:inline distT="0" distB="0" distL="0" distR="0" wp14:anchorId="57026C40" wp14:editId="79F2D046">
+            <wp:extent cx="5943600" cy="3193415"/>
+            <wp:effectExtent l="0" t="0" r="0" b="6985"/>
+            <wp:docPr id="12" name="Picture 12"/>
+            <wp:cNvGraphicFramePr>
+              <a:graphicFrameLocks xmlns:a="http://schemas.openxmlformats.org/drawingml/2006/main" noChangeAspect="1"/>
+            </wp:cNvGraphicFramePr>
+            <a:graphic xmlns:a="http://schemas.openxmlformats.org/drawingml/2006/main">
+              <a:graphicData uri="http://schemas.openxmlformats.org/drawingml/2006/picture">
+                <pic:pic xmlns:pic="http://schemas.openxmlformats.org/drawingml/2006/picture">
+                  <pic:nvPicPr>
+                    <pic:cNvPr id="1" name=""/>
+                    <pic:cNvPicPr/>
+                  </pic:nvPicPr>
+                  <pic:blipFill>
+                    <a:blip r:embed="rId17"/>
+                    <a:stretch>
+                      <a:fillRect/>
+                    </a:stretch>
+                  </pic:blipFill>
+                  <pic:spPr>
+                    <a:xfrm>
+                      <a:off x="0" y="0"/>
+                      <a:ext cx="5943600" cy="3193415"/>
+                    </a:xfrm>
+                    <a:prstGeom prst="rect">
+                      <a:avLst/>
+                    </a:prstGeom>
+                  </pic:spPr>
+                </pic:pic>
+              </a:graphicData>
+            </a:graphic>
+          </wp:inline>
+        </w:drawing>
+      </w:r>
     </w:p>
     <w:p>
       <w:pPr>

</xml_diff>